<commit_message>
Started B&B, Changed to Data Sharing with FUnctional Data Structure
</commit_message>
<xml_diff>
--- a/Report - Yuval Alfassi.docx
+++ b/Report - Yuval Alfassi.docx
@@ -117,7 +117,6 @@
       <w:pPr>
         <w:bidi/>
         <w:rPr>
-          <w:rFonts w:hint="cs"/>
           <w:sz w:val="32"/>
           <w:szCs w:val="32"/>
           <w:rtl/>
@@ -696,7 +695,6 @@
         <w:bidi/>
         <w:jc w:val="center"/>
         <w:rPr>
-          <w:rFonts w:hint="cs"/>
           <w:b/>
           <w:bCs/>
           <w:sz w:val="44"/>
@@ -1656,7 +1654,6 @@
         <w:bidi/>
         <w:jc w:val="both"/>
         <w:rPr>
-          <w:rFonts w:hint="cs"/>
           <w:sz w:val="24"/>
           <w:szCs w:val="24"/>
           <w:rtl/>
@@ -1737,7 +1734,6 @@
       <w:pPr>
         <w:bidi/>
         <w:rPr>
-          <w:rFonts w:hint="cs"/>
           <w:sz w:val="24"/>
           <w:szCs w:val="24"/>
           <w:rtl/>
@@ -2080,14 +2076,88 @@
         </w:rPr>
         <w:t>, ושיוכל להסיק מסקנות רלוונטיות ורבות משמעות אודות אופן הפעולה של היוריסטיקות השונות שבחר להפעיל.</w:t>
       </w:r>
+    </w:p>
+    <w:p>
+      <w:pPr>
+        <w:bidi/>
+        <w:rPr>
+          <w:sz w:val="24"/>
+          <w:szCs w:val="24"/>
+          <w:rtl/>
+        </w:rPr>
+      </w:pPr>
+    </w:p>
+    <w:p>
+      <w:pPr>
+        <w:bidi/>
+        <w:rPr>
+          <w:rFonts w:hint="cs"/>
+          <w:b/>
+          <w:bCs/>
+          <w:sz w:val="24"/>
+          <w:szCs w:val="24"/>
+          <w:rtl/>
+        </w:rPr>
+      </w:pPr>
       <w:bookmarkStart w:id="0" w:name="_GoBack"/>
+      <w:r>
+        <w:rPr>
+          <w:rFonts w:hint="cs"/>
+          <w:b/>
+          <w:bCs/>
+          <w:sz w:val="24"/>
+          <w:szCs w:val="24"/>
+          <w:rtl/>
+        </w:rPr>
+        <w:t xml:space="preserve">מימוש יעיל </w:t>
+      </w:r>
+      <w:r>
+        <w:rPr>
+          <w:b/>
+          <w:bCs/>
+          <w:sz w:val="24"/>
+          <w:szCs w:val="24"/>
+          <w:rtl/>
+        </w:rPr>
+        <w:t>–</w:t>
+      </w:r>
+      <w:r>
+        <w:rPr>
+          <w:rFonts w:hint="cs"/>
+          <w:b/>
+          <w:bCs/>
+          <w:sz w:val="24"/>
+          <w:szCs w:val="24"/>
+          <w:rtl/>
+        </w:rPr>
+        <w:t xml:space="preserve"> חסכתי בזיכרון באמצעות </w:t>
+      </w:r>
+      <w:r>
+        <w:rPr>
+          <w:b/>
+          <w:bCs/>
+          <w:sz w:val="24"/>
+          <w:szCs w:val="24"/>
+        </w:rPr>
+        <w:t>Data Sharing</w:t>
+      </w:r>
+      <w:r>
+        <w:rPr>
+          <w:rFonts w:hint="cs"/>
+          <w:b/>
+          <w:bCs/>
+          <w:sz w:val="24"/>
+          <w:szCs w:val="24"/>
+          <w:rtl/>
+        </w:rPr>
+        <w:t>, ייצוג פונקציונאלי</w:t>
+      </w:r>
       <w:bookmarkEnd w:id="0"/>
     </w:p>
     <w:p>
       <w:pPr>
         <w:bidi/>
         <w:rPr>
-          <w:rFonts w:hint="cs"/>
           <w:sz w:val="24"/>
           <w:szCs w:val="24"/>
           <w:rtl/>
@@ -2152,7 +2222,6 @@
       <w:pPr>
         <w:bidi/>
         <w:rPr>
-          <w:rFonts w:hint="cs"/>
           <w:sz w:val="24"/>
           <w:szCs w:val="24"/>
           <w:rtl/>
@@ -2227,7 +2296,6 @@
       <w:pPr>
         <w:bidi/>
         <w:rPr>
-          <w:rFonts w:hint="cs"/>
           <w:sz w:val="24"/>
           <w:szCs w:val="24"/>
           <w:rtl/>
@@ -2358,7 +2426,6 @@
       <w:pPr>
         <w:bidi/>
         <w:rPr>
-          <w:rFonts w:hint="cs"/>
           <w:sz w:val="24"/>
           <w:szCs w:val="24"/>
           <w:rtl/>
@@ -2380,18 +2447,16 @@
       <w:pPr>
         <w:bidi/>
         <w:rPr>
-          <w:rFonts w:hint="cs"/>
-          <w:sz w:val="24"/>
-          <w:szCs w:val="24"/>
-          <w:rtl/>
-        </w:rPr>
-      </w:pPr>
-    </w:p>
-    <w:p>
-      <w:pPr>
-        <w:bidi/>
-        <w:rPr>
-          <w:rFonts w:hint="cs"/>
+          <w:sz w:val="24"/>
+          <w:szCs w:val="24"/>
+          <w:rtl/>
+        </w:rPr>
+      </w:pPr>
+    </w:p>
+    <w:p>
+      <w:pPr>
+        <w:bidi/>
+        <w:rPr>
           <w:sz w:val="24"/>
           <w:szCs w:val="24"/>
           <w:rtl/>
@@ -3157,7 +3222,7 @@
 </file>
 
 <file path=customXml/itemProps1.xml><?xml version="1.0" encoding="utf-8"?>
-<ds:datastoreItem xmlns:ds="http://schemas.openxmlformats.org/officeDocument/2006/customXml" ds:itemID="{4D63B0A6-18E9-4799-8C0C-549F0E71A417}">
+<ds:datastoreItem xmlns:ds="http://schemas.openxmlformats.org/officeDocument/2006/customXml" ds:itemID="{4417457F-98FB-489D-98B8-B449ADF95289}">
   <ds:schemaRefs>
     <ds:schemaRef ds:uri="http://schemas.openxmlformats.org/officeDocument/2006/bibliography"/>
   </ds:schemaRefs>

</xml_diff>